<commit_message>
research update and business process image
</commit_message>
<xml_diff>
--- a/IP/Learningoutcomes/Software quality/Security Research.docx
+++ b/IP/Learningoutcomes/Software quality/Security Research.docx
@@ -235,6 +235,7 @@
           <w:color w:val="auto"/>
           <w:sz w:val="22"/>
           <w:szCs w:val="22"/>
+          <w:lang w:val="nl-NL"/>
         </w:rPr>
         <w:id w:val="1481193798"/>
         <w:docPartObj>
@@ -1526,7 +1527,19 @@
         <w:rPr>
           <w:lang w:val="en-US"/>
         </w:rPr>
-        <w:t>‘Which security problem is the most important for my personal project?’</w:t>
+        <w:t>‘Which security problem is the most important for my personal project</w:t>
+      </w:r>
+      <w:r>
+        <w:rPr>
+          <w:lang w:val="en-US"/>
+        </w:rPr>
+        <w:t xml:space="preserve"> and how can I fix this problem</w:t>
+      </w:r>
+      <w:r>
+        <w:rPr>
+          <w:lang w:val="en-US"/>
+        </w:rPr>
+        <w:t>?’</w:t>
       </w:r>
     </w:p>
     <w:p>
@@ -1611,7 +1624,19 @@
         <w:rPr>
           <w:lang w:val="en-US"/>
         </w:rPr>
-        <w:t>‘How can you prevent these security problems?’</w:t>
+        <w:t xml:space="preserve">‘How can you prevent </w:t>
+      </w:r>
+      <w:r>
+        <w:rPr>
+          <w:lang w:val="en-US"/>
+        </w:rPr>
+        <w:t>this</w:t>
+      </w:r>
+      <w:r>
+        <w:rPr>
+          <w:lang w:val="en-US"/>
+        </w:rPr>
+        <w:t xml:space="preserve"> security problems?’</w:t>
       </w:r>
     </w:p>
     <w:p>
@@ -2247,11 +2272,6 @@
       </w:r>
     </w:p>
     <w:p>
-      <w:pPr>
-        <w:rPr>
-          <w:lang w:val="en-US"/>
-        </w:rPr>
-      </w:pPr>
       <w:sdt>
         <w:sdtPr>
           <w:rPr>
@@ -2272,7 +2292,6 @@
           <w:r>
             <w:rPr>
               <w:highlight w:val="yellow"/>
-              <w:lang w:val="en-US"/>
             </w:rPr>
             <w:instrText xml:space="preserve"> CITATION Owa221 \l 1033 </w:instrText>
           </w:r>
@@ -2287,7 +2306,6 @@
             <w:rPr>
               <w:noProof/>
               <w:highlight w:val="yellow"/>
-              <w:lang w:val="en-US"/>
             </w:rPr>
             <w:t>(Owasp top 10, 2022)</w:t>
           </w:r>
@@ -2321,17 +2339,13 @@
         <w:p>
           <w:pPr>
             <w:pStyle w:val="Heading1"/>
-            <w:rPr>
-              <w:lang w:val="en-US"/>
-            </w:rPr>
           </w:pPr>
+          <w:proofErr w:type="spellStart"/>
           <w:r>
-            <w:rPr>
-              <w:lang w:val="en-US"/>
-            </w:rPr>
             <w:t>Bibliography</w:t>
           </w:r>
           <w:bookmarkEnd w:id="15"/>
+          <w:proofErr w:type="spellEnd"/>
         </w:p>
         <w:sdt>
           <w:sdtPr>
@@ -2350,7 +2364,6 @@
                   <w:noProof/>
                   <w:sz w:val="24"/>
                   <w:szCs w:val="24"/>
-                  <w:lang w:val="en-US"/>
                 </w:rPr>
               </w:pPr>
               <w:r>
@@ -2360,9 +2373,6 @@
                 <w:fldChar w:fldCharType="begin"/>
               </w:r>
               <w:r>
-                <w:rPr>
-                  <w:lang w:val="en-US"/>
-                </w:rPr>
                 <w:instrText xml:space="preserve"> BIBLIOGRAPHY </w:instrText>
               </w:r>
               <w:r>
@@ -2376,14 +2386,12 @@
                   <w:i/>
                   <w:iCs/>
                   <w:noProof/>
-                  <w:lang w:val="en-US"/>
                 </w:rPr>
                 <w:t>Owasp</w:t>
               </w:r>
               <w:r>
                 <w:rPr>
                   <w:noProof/>
-                  <w:lang w:val="en-US"/>
                 </w:rPr>
                 <w:t>. (2022, 12 13). Opgehaald van FHICT: https://fhict.instructure.com/courses/12517/pages/secure-web-development?module_item_id=835979</w:t>
               </w:r>
@@ -2394,7 +2402,6 @@
                 <w:ind w:left="720" w:hanging="720"/>
                 <w:rPr>
                   <w:noProof/>
-                  <w:lang w:val="en-US"/>
                 </w:rPr>
               </w:pPr>
               <w:r>
@@ -2402,14 +2409,12 @@
                   <w:i/>
                   <w:iCs/>
                   <w:noProof/>
-                  <w:lang w:val="en-US"/>
                 </w:rPr>
                 <w:t>Owasp top 10</w:t>
               </w:r>
               <w:r>
                 <w:rPr>
                   <w:noProof/>
-                  <w:lang w:val="en-US"/>
                 </w:rPr>
                 <w:t>. (2022, 12 20). Opgehaald van Owasp.org: https://owasp.org/Top10/</w:t>
               </w:r>

</xml_diff>